<commit_message>
changes made to content
changes made to test scenario for post
</commit_message>
<xml_diff>
--- a/Documentation.docx
+++ b/Documentation.docx
@@ -37,21 +37,7 @@
         <w:rPr>
           <w:lang w:val="en-US"/>
         </w:rPr>
-        <w:t xml:space="preserve">ID: </w:t>
-      </w:r>
-      <w:proofErr w:type="spellStart"/>
-      <w:r>
-        <w:rPr>
-          <w:lang w:val="en-US"/>
-        </w:rPr>
-        <w:t>tanjunhong</w:t>
-      </w:r>
-      <w:proofErr w:type="spellEnd"/>
-      <w:r>
-        <w:rPr>
-          <w:lang w:val="en-US"/>
-        </w:rPr>
-        <w:t xml:space="preserve"> PW: 22Y69u96</w:t>
+        <w:t>ID: tanjunhong PW: 22Y69u96</w:t>
       </w:r>
     </w:p>
     <w:p>
@@ -268,16 +254,8 @@
               <w:rPr>
                 <w:lang w:val="en-US"/>
               </w:rPr>
-              <w:t xml:space="preserve">ID: </w:t>
-            </w:r>
-            <w:proofErr w:type="spellStart"/>
-            <w:r>
-              <w:rPr>
-                <w:lang w:val="en-US"/>
-              </w:rPr>
-              <w:t>tanjunhong</w:t>
-            </w:r>
-            <w:proofErr w:type="spellEnd"/>
+              <w:t>ID: tanjunhong</w:t>
+            </w:r>
           </w:p>
           <w:p>
             <w:pPr>
@@ -782,16 +760,8 @@
               <w:rPr>
                 <w:lang w:val="en-US"/>
               </w:rPr>
-              <w:t xml:space="preserve">ID: </w:t>
-            </w:r>
-            <w:proofErr w:type="spellStart"/>
-            <w:r>
-              <w:rPr>
-                <w:lang w:val="en-US"/>
-              </w:rPr>
-              <w:t>tanjunhong</w:t>
-            </w:r>
-            <w:proofErr w:type="spellEnd"/>
+              <w:t>ID: tanjunhong</w:t>
+            </w:r>
           </w:p>
           <w:p>
             <w:pPr>
@@ -903,16 +873,8 @@
               <w:rPr>
                 <w:lang w:val="en-US"/>
               </w:rPr>
-              <w:t xml:space="preserve">ID: </w:t>
-            </w:r>
-            <w:proofErr w:type="spellStart"/>
-            <w:r>
-              <w:rPr>
-                <w:lang w:val="en-US"/>
-              </w:rPr>
-              <w:t>tanjunhong</w:t>
-            </w:r>
-            <w:proofErr w:type="spellEnd"/>
+              <w:t>ID: tanjunhong</w:t>
+            </w:r>
           </w:p>
           <w:p>
             <w:pPr>
@@ -1037,16 +999,8 @@
               <w:rPr>
                 <w:lang w:val="en-US"/>
               </w:rPr>
-              <w:t xml:space="preserve">ID: </w:t>
-            </w:r>
-            <w:proofErr w:type="spellStart"/>
-            <w:r>
-              <w:rPr>
-                <w:lang w:val="en-US"/>
-              </w:rPr>
-              <w:t>tanjunhong</w:t>
-            </w:r>
-            <w:proofErr w:type="spellEnd"/>
+              <w:t>ID: tanjunhong</w:t>
+            </w:r>
           </w:p>
           <w:p>
             <w:pPr>
@@ -1171,16 +1125,8 @@
               <w:rPr>
                 <w:lang w:val="en-US"/>
               </w:rPr>
-              <w:t xml:space="preserve">ID: </w:t>
-            </w:r>
-            <w:proofErr w:type="spellStart"/>
-            <w:r>
-              <w:rPr>
-                <w:lang w:val="en-US"/>
-              </w:rPr>
-              <w:t>tanjunhong</w:t>
-            </w:r>
-            <w:proofErr w:type="spellEnd"/>
+              <w:t>ID: tanjunhong</w:t>
+            </w:r>
           </w:p>
           <w:p>
             <w:pPr>
@@ -1438,16 +1384,8 @@
               <w:rPr>
                 <w:lang w:val="en-US"/>
               </w:rPr>
-              <w:t xml:space="preserve">ID: </w:t>
-            </w:r>
-            <w:proofErr w:type="spellStart"/>
-            <w:r>
-              <w:rPr>
-                <w:lang w:val="en-US"/>
-              </w:rPr>
-              <w:t>tanjunhong</w:t>
-            </w:r>
-            <w:proofErr w:type="spellEnd"/>
+              <w:t>ID: tanjunhong</w:t>
+            </w:r>
           </w:p>
           <w:p>
             <w:pPr>
@@ -1485,8 +1423,10 @@
               <w:rPr>
                 <w:lang w:val="en-US"/>
               </w:rPr>
-              <w:t>test</w:t>
-            </w:r>
+              <w:t>Hobbies</w:t>
+            </w:r>
+            <w:bookmarkStart w:id="0" w:name="_GoBack"/>
+            <w:bookmarkEnd w:id="0"/>
             <w:r>
               <w:rPr>
                 <w:lang w:val="en-US"/>
@@ -1591,16 +1531,8 @@
               <w:rPr>
                 <w:lang w:val="en-US"/>
               </w:rPr>
-              <w:t xml:space="preserve">ID: </w:t>
-            </w:r>
-            <w:proofErr w:type="spellStart"/>
-            <w:r>
-              <w:rPr>
-                <w:lang w:val="en-US"/>
-              </w:rPr>
-              <w:t>tanjunhong</w:t>
-            </w:r>
-            <w:proofErr w:type="spellEnd"/>
+              <w:t>ID: tanjunhong</w:t>
+            </w:r>
           </w:p>
           <w:p>
             <w:pPr>
@@ -1678,8 +1610,6 @@
               </w:rPr>
               <w:t xml:space="preserve"> yet </w:t>
             </w:r>
-            <w:bookmarkStart w:id="0" w:name="_GoBack"/>
-            <w:bookmarkEnd w:id="0"/>
             <w:r>
               <w:rPr>
                 <w:lang w:val="en-US"/>

</xml_diff>

<commit_message>
final changes made to documentation
</commit_message>
<xml_diff>
--- a/Documentation.docx
+++ b/Documentation.docx
@@ -519,30 +519,94 @@
                 <w:lang w:val="en-US"/>
               </w:rPr>
             </w:pPr>
-          </w:p>
-        </w:tc>
-        <w:tc>
-          <w:tcPr>
-            <w:tcW w:w="2254" w:type="dxa"/>
-          </w:tcPr>
-          <w:p>
-            <w:pPr>
-              <w:rPr>
-                <w:lang w:val="en-US"/>
-              </w:rPr>
-            </w:pPr>
-          </w:p>
-        </w:tc>
-        <w:tc>
-          <w:tcPr>
-            <w:tcW w:w="2254" w:type="dxa"/>
-          </w:tcPr>
-          <w:p>
-            <w:pPr>
-              <w:rPr>
-                <w:lang w:val="en-US"/>
-              </w:rPr>
-            </w:pPr>
+            <w:r>
+              <w:rPr>
+                <w:lang w:val="en-US"/>
+              </w:rPr>
+              <w:t>Add comment</w:t>
+            </w:r>
+          </w:p>
+        </w:tc>
+        <w:tc>
+          <w:tcPr>
+            <w:tcW w:w="2254" w:type="dxa"/>
+          </w:tcPr>
+          <w:p>
+            <w:pPr>
+              <w:rPr>
+                <w:lang w:val="en-US"/>
+              </w:rPr>
+            </w:pPr>
+            <w:r>
+              <w:rPr>
+                <w:lang w:val="en-US"/>
+              </w:rPr>
+              <w:t>ID: tanjunhong</w:t>
+            </w:r>
+          </w:p>
+          <w:p>
+            <w:pPr>
+              <w:rPr>
+                <w:lang w:val="en-US"/>
+              </w:rPr>
+            </w:pPr>
+            <w:r>
+              <w:rPr>
+                <w:lang w:val="en-US"/>
+              </w:rPr>
+              <w:t>PW: 22Y69u96</w:t>
+            </w:r>
+          </w:p>
+          <w:p>
+            <w:pPr>
+              <w:rPr>
+                <w:lang w:val="en-US"/>
+              </w:rPr>
+            </w:pPr>
+          </w:p>
+          <w:p>
+            <w:pPr>
+              <w:rPr>
+                <w:lang w:val="en-US"/>
+              </w:rPr>
+            </w:pPr>
+            <w:r>
+              <w:rPr>
+                <w:lang w:val="en-US"/>
+              </w:rPr>
+              <w:t>Name: Tan Junhong</w:t>
+            </w:r>
+          </w:p>
+          <w:p>
+            <w:pPr>
+              <w:rPr>
+                <w:lang w:val="en-US"/>
+              </w:rPr>
+            </w:pPr>
+            <w:r>
+              <w:rPr>
+                <w:lang w:val="en-US"/>
+              </w:rPr>
+              <w:t>Comment: this comment is automated</w:t>
+            </w:r>
+          </w:p>
+        </w:tc>
+        <w:tc>
+          <w:tcPr>
+            <w:tcW w:w="2254" w:type="dxa"/>
+          </w:tcPr>
+          <w:p>
+            <w:pPr>
+              <w:rPr>
+                <w:lang w:val="en-US"/>
+              </w:rPr>
+            </w:pPr>
+            <w:r>
+              <w:rPr>
+                <w:lang w:val="en-US"/>
+              </w:rPr>
+              <w:t>Comment posted</w:t>
+            </w:r>
           </w:p>
         </w:tc>
       </w:tr>
@@ -575,30 +639,94 @@
                 <w:lang w:val="en-US"/>
               </w:rPr>
             </w:pPr>
-          </w:p>
-        </w:tc>
-        <w:tc>
-          <w:tcPr>
-            <w:tcW w:w="2254" w:type="dxa"/>
-          </w:tcPr>
-          <w:p>
-            <w:pPr>
-              <w:rPr>
-                <w:lang w:val="en-US"/>
-              </w:rPr>
-            </w:pPr>
-          </w:p>
-        </w:tc>
-        <w:tc>
-          <w:tcPr>
-            <w:tcW w:w="2254" w:type="dxa"/>
-          </w:tcPr>
-          <w:p>
-            <w:pPr>
-              <w:rPr>
-                <w:lang w:val="en-US"/>
-              </w:rPr>
-            </w:pPr>
+            <w:r>
+              <w:rPr>
+                <w:lang w:val="en-US"/>
+              </w:rPr>
+              <w:t>Add comment fail</w:t>
+            </w:r>
+          </w:p>
+        </w:tc>
+        <w:tc>
+          <w:tcPr>
+            <w:tcW w:w="2254" w:type="dxa"/>
+          </w:tcPr>
+          <w:p>
+            <w:pPr>
+              <w:rPr>
+                <w:lang w:val="en-US"/>
+              </w:rPr>
+            </w:pPr>
+            <w:r>
+              <w:rPr>
+                <w:lang w:val="en-US"/>
+              </w:rPr>
+              <w:t>ID: tanjunhong</w:t>
+            </w:r>
+          </w:p>
+          <w:p>
+            <w:pPr>
+              <w:rPr>
+                <w:lang w:val="en-US"/>
+              </w:rPr>
+            </w:pPr>
+            <w:r>
+              <w:rPr>
+                <w:lang w:val="en-US"/>
+              </w:rPr>
+              <w:t>PW: 22Y69u96</w:t>
+            </w:r>
+          </w:p>
+          <w:p>
+            <w:pPr>
+              <w:rPr>
+                <w:lang w:val="en-US"/>
+              </w:rPr>
+            </w:pPr>
+          </w:p>
+          <w:p>
+            <w:pPr>
+              <w:rPr>
+                <w:lang w:val="en-US"/>
+              </w:rPr>
+            </w:pPr>
+            <w:r>
+              <w:rPr>
+                <w:lang w:val="en-US"/>
+              </w:rPr>
+              <w:t>Name: Tan Junhong</w:t>
+            </w:r>
+          </w:p>
+          <w:p>
+            <w:pPr>
+              <w:rPr>
+                <w:lang w:val="en-US"/>
+              </w:rPr>
+            </w:pPr>
+            <w:r>
+              <w:rPr>
+                <w:lang w:val="en-US"/>
+              </w:rPr>
+              <w:t>Comment: NIL</w:t>
+            </w:r>
+          </w:p>
+        </w:tc>
+        <w:tc>
+          <w:tcPr>
+            <w:tcW w:w="2254" w:type="dxa"/>
+          </w:tcPr>
+          <w:p>
+            <w:pPr>
+              <w:rPr>
+                <w:lang w:val="en-US"/>
+              </w:rPr>
+            </w:pPr>
+            <w:r>
+              <w:rPr>
+                <w:lang w:val="en-US"/>
+              </w:rPr>
+              <w:t>Comment fail to post</w:t>
+            </w:r>
           </w:p>
         </w:tc>
       </w:tr>
@@ -837,260 +965,16 @@
               <w:rPr>
                 <w:lang w:val="en-US"/>
               </w:rPr>
-              <w:t>1.1</w:t>
-            </w:r>
-          </w:p>
-        </w:tc>
-        <w:tc>
-          <w:tcPr>
-            <w:tcW w:w="2254" w:type="dxa"/>
-          </w:tcPr>
-          <w:p>
-            <w:pPr>
-              <w:rPr>
-                <w:lang w:val="en-US"/>
-              </w:rPr>
-            </w:pPr>
-            <w:r>
-              <w:rPr>
-                <w:lang w:val="en-US"/>
-              </w:rPr>
-              <w:t>Add category - Hobbies</w:t>
-            </w:r>
-          </w:p>
-        </w:tc>
-        <w:tc>
-          <w:tcPr>
-            <w:tcW w:w="2254" w:type="dxa"/>
-          </w:tcPr>
-          <w:p>
-            <w:pPr>
-              <w:rPr>
-                <w:lang w:val="en-US"/>
-              </w:rPr>
-            </w:pPr>
-            <w:r>
-              <w:rPr>
-                <w:lang w:val="en-US"/>
-              </w:rPr>
-              <w:t>ID: tanjunhong</w:t>
-            </w:r>
-          </w:p>
-          <w:p>
-            <w:pPr>
-              <w:rPr>
-                <w:lang w:val="en-US"/>
-              </w:rPr>
-            </w:pPr>
-            <w:r>
-              <w:rPr>
-                <w:lang w:val="en-US"/>
-              </w:rPr>
-              <w:t>PW: 22Y69u96</w:t>
-            </w:r>
-          </w:p>
-          <w:p>
-            <w:pPr>
-              <w:rPr>
-                <w:lang w:val="en-US"/>
-              </w:rPr>
-            </w:pPr>
-          </w:p>
-          <w:p>
-            <w:pPr>
-              <w:rPr>
-                <w:lang w:val="en-US"/>
-              </w:rPr>
-            </w:pPr>
-            <w:r>
-              <w:rPr>
-                <w:lang w:val="en-US"/>
-              </w:rPr>
-              <w:t>C</w:t>
-            </w:r>
-            <w:r>
-              <w:rPr>
-                <w:lang w:val="en-US"/>
-              </w:rPr>
-              <w:t>ategory name:</w:t>
-            </w:r>
-          </w:p>
-          <w:p>
-            <w:pPr>
-              <w:rPr>
-                <w:lang w:val="en-US"/>
-              </w:rPr>
-            </w:pPr>
-            <w:r>
-              <w:rPr>
-                <w:lang w:val="en-US"/>
-              </w:rPr>
-              <w:t>Hobbies</w:t>
-            </w:r>
-          </w:p>
-        </w:tc>
-        <w:tc>
-          <w:tcPr>
-            <w:tcW w:w="2254" w:type="dxa"/>
-          </w:tcPr>
-          <w:p>
-            <w:pPr>
-              <w:rPr>
-                <w:lang w:val="en-US"/>
-              </w:rPr>
-            </w:pPr>
-            <w:r>
-              <w:rPr>
-                <w:lang w:val="en-US"/>
-              </w:rPr>
-              <w:t>Category Added</w:t>
-            </w:r>
-          </w:p>
-        </w:tc>
-      </w:tr>
-      <w:tr>
-        <w:tc>
-          <w:tcPr>
-            <w:tcW w:w="2254" w:type="dxa"/>
-          </w:tcPr>
-          <w:p>
-            <w:pPr>
-              <w:rPr>
-                <w:lang w:val="en-US"/>
-              </w:rPr>
-            </w:pPr>
-            <w:r>
-              <w:rPr>
-                <w:lang w:val="en-US"/>
-              </w:rPr>
-              <w:t>1.2</w:t>
-            </w:r>
-          </w:p>
-        </w:tc>
-        <w:tc>
-          <w:tcPr>
-            <w:tcW w:w="2254" w:type="dxa"/>
-          </w:tcPr>
-          <w:p>
-            <w:pPr>
-              <w:rPr>
-                <w:lang w:val="en-US"/>
-              </w:rPr>
-            </w:pPr>
-            <w:r>
-              <w:rPr>
-                <w:lang w:val="en-US"/>
-              </w:rPr>
-              <w:t>Add category - Projects</w:t>
-            </w:r>
-          </w:p>
-        </w:tc>
-        <w:tc>
-          <w:tcPr>
-            <w:tcW w:w="2254" w:type="dxa"/>
-          </w:tcPr>
-          <w:p>
-            <w:pPr>
-              <w:rPr>
-                <w:lang w:val="en-US"/>
-              </w:rPr>
-            </w:pPr>
-            <w:r>
-              <w:rPr>
-                <w:lang w:val="en-US"/>
-              </w:rPr>
-              <w:t>ID: tanjunhong</w:t>
-            </w:r>
-          </w:p>
-          <w:p>
-            <w:pPr>
-              <w:rPr>
-                <w:lang w:val="en-US"/>
-              </w:rPr>
-            </w:pPr>
-            <w:r>
-              <w:rPr>
-                <w:lang w:val="en-US"/>
-              </w:rPr>
-              <w:t>PW: 22Y69u96</w:t>
-            </w:r>
-          </w:p>
-          <w:p>
-            <w:pPr>
-              <w:rPr>
-                <w:lang w:val="en-US"/>
-              </w:rPr>
-            </w:pPr>
-          </w:p>
-          <w:p>
-            <w:pPr>
-              <w:rPr>
-                <w:lang w:val="en-US"/>
-              </w:rPr>
-            </w:pPr>
-            <w:r>
-              <w:rPr>
-                <w:lang w:val="en-US"/>
-              </w:rPr>
-              <w:t>C</w:t>
-            </w:r>
-            <w:r>
-              <w:rPr>
-                <w:lang w:val="en-US"/>
-              </w:rPr>
-              <w:t>ategory name:</w:t>
-            </w:r>
-          </w:p>
-          <w:p>
-            <w:pPr>
-              <w:rPr>
-                <w:lang w:val="en-US"/>
-              </w:rPr>
-            </w:pPr>
-            <w:r>
-              <w:rPr>
-                <w:lang w:val="en-US"/>
-              </w:rPr>
-              <w:t>Projects</w:t>
-            </w:r>
-          </w:p>
-        </w:tc>
-        <w:tc>
-          <w:tcPr>
-            <w:tcW w:w="2254" w:type="dxa"/>
-          </w:tcPr>
-          <w:p>
-            <w:pPr>
-              <w:rPr>
-                <w:lang w:val="en-US"/>
-              </w:rPr>
-            </w:pPr>
-            <w:r>
-              <w:rPr>
-                <w:lang w:val="en-US"/>
-              </w:rPr>
-              <w:t>Category Added</w:t>
-            </w:r>
-          </w:p>
-        </w:tc>
-      </w:tr>
-      <w:tr>
-        <w:tc>
-          <w:tcPr>
-            <w:tcW w:w="2254" w:type="dxa"/>
-          </w:tcPr>
-          <w:p>
-            <w:pPr>
-              <w:rPr>
-                <w:lang w:val="en-US"/>
-              </w:rPr>
-            </w:pPr>
-            <w:r>
-              <w:rPr>
-                <w:lang w:val="en-US"/>
-              </w:rPr>
-              <w:t>1.3</w:t>
-            </w:r>
+              <w:t>1.</w:t>
+            </w:r>
+            <w:r>
+              <w:rPr>
+                <w:lang w:val="en-US"/>
+              </w:rPr>
+              <w:t>1</w:t>
+            </w:r>
+            <w:bookmarkStart w:id="0" w:name="_GoBack"/>
+            <w:bookmarkEnd w:id="0"/>
           </w:p>
         </w:tc>
         <w:tc>
@@ -1226,25 +1110,7 @@
           <w:lang w:val="en-US"/>
         </w:rPr>
         <w:lastRenderedPageBreak/>
-        <w:t xml:space="preserve">Test Scenario </w:t>
-      </w:r>
-      <w:r>
-        <w:rPr>
-          <w:lang w:val="en-US"/>
-        </w:rPr>
-        <w:t>4</w:t>
-      </w:r>
-      <w:r>
-        <w:rPr>
-          <w:lang w:val="en-US"/>
-        </w:rPr>
-        <w:t xml:space="preserve">: </w:t>
-      </w:r>
-      <w:r>
-        <w:rPr>
-          <w:lang w:val="en-US"/>
-        </w:rPr>
-        <w:t>Post</w:t>
+        <w:t>Test Scenario 4: Post</w:t>
       </w:r>
     </w:p>
     <w:tbl>
@@ -1425,8 +1291,6 @@
               </w:rPr>
               <w:t>Hobbies</w:t>
             </w:r>
-            <w:bookmarkStart w:id="0" w:name="_GoBack"/>
-            <w:bookmarkEnd w:id="0"/>
             <w:r>
               <w:rPr>
                 <w:lang w:val="en-US"/>

</xml_diff>